<commit_message>
fixed inhoud design document
</commit_message>
<xml_diff>
--- a/design_document_deliverYvesG1.docx
+++ b/design_document_deliverYvesG1.docx
@@ -157,7 +157,7 @@
       <w:pPr>
         <w:pStyle w:val="Kop2"/>
       </w:pPr>
-      <w:bookmarkStart w:id="0" w:name="_Toc105408176"/>
+      <w:bookmarkStart w:id="0" w:name="_Toc105673368"/>
       <w:r>
         <w:lastRenderedPageBreak/>
         <w:t>Inhoud</w:t>
@@ -165,9 +165,9 @@
       <w:bookmarkEnd w:id="0"/>
     </w:p>
     <w:p/>
-    <w:bookmarkStart w:id="1" w:name="_heading=h.gjdgxs" w:colFirst="0" w:colLast="0" w:displacedByCustomXml="next"/>
+    <w:bookmarkStart w:id="1" w:name="_heading=h.dvjtb43rg7e6" w:colFirst="0" w:colLast="0" w:displacedByCustomXml="next"/>
     <w:bookmarkEnd w:id="1" w:displacedByCustomXml="next"/>
-    <w:bookmarkStart w:id="2" w:name="_heading=h.dvjtb43rg7e6" w:colFirst="0" w:colLast="0" w:displacedByCustomXml="next"/>
+    <w:bookmarkStart w:id="2" w:name="_heading=h.gjdgxs" w:colFirst="0" w:colLast="0" w:displacedByCustomXml="next"/>
     <w:bookmarkEnd w:id="2" w:displacedByCustomXml="next"/>
     <w:sdt>
       <w:sdtPr>
@@ -225,7 +225,7 @@
           <w:r>
             <w:fldChar w:fldCharType="separate"/>
           </w:r>
-          <w:hyperlink w:anchor="_Toc105408176" w:history="1">
+          <w:hyperlink w:anchor="_Toc105673368" w:history="1">
             <w:r>
               <w:rPr>
                 <w:rStyle w:val="Hyperlink"/>
@@ -252,7 +252,7 @@
                 <w:noProof/>
                 <w:webHidden/>
               </w:rPr>
-              <w:instrText xml:space="preserve"> PAGEREF _Toc105408176 \h </w:instrText>
+              <w:instrText xml:space="preserve"> PAGEREF _Toc105673368 \h </w:instrText>
             </w:r>
             <w:r>
               <w:rPr>
@@ -296,7 +296,7 @@
               <w:lang w:val="nl-BE"/>
             </w:rPr>
           </w:pPr>
-          <w:hyperlink w:anchor="_Toc105408177" w:history="1">
+          <w:hyperlink w:anchor="_Toc105673369" w:history="1">
             <w:r>
               <w:rPr>
                 <w:rStyle w:val="Hyperlink"/>
@@ -324,7 +324,7 @@
                 <w:noProof/>
                 <w:webHidden/>
               </w:rPr>
-              <w:instrText xml:space="preserve"> PAGEREF _Toc105408177 \h </w:instrText>
+              <w:instrText xml:space="preserve"> PAGEREF _Toc105673369 \h </w:instrText>
             </w:r>
             <w:r>
               <w:rPr>
@@ -368,7 +368,7 @@
               <w:lang w:val="nl-BE"/>
             </w:rPr>
           </w:pPr>
-          <w:hyperlink w:anchor="_Toc105408178" w:history="1">
+          <w:hyperlink w:anchor="_Toc105673370" w:history="1">
             <w:r>
               <w:rPr>
                 <w:rStyle w:val="Hyperlink"/>
@@ -396,7 +396,7 @@
                 <w:noProof/>
                 <w:webHidden/>
               </w:rPr>
-              <w:instrText xml:space="preserve"> PAGEREF _Toc105408178 \h </w:instrText>
+              <w:instrText xml:space="preserve"> PAGEREF _Toc105673370 \h </w:instrText>
             </w:r>
             <w:r>
               <w:rPr>
@@ -440,7 +440,7 @@
               <w:lang w:val="nl-BE"/>
             </w:rPr>
           </w:pPr>
-          <w:hyperlink w:anchor="_Toc105408179" w:history="1">
+          <w:hyperlink w:anchor="_Toc105673371" w:history="1">
             <w:r>
               <w:rPr>
                 <w:rStyle w:val="Hyperlink"/>
@@ -468,7 +468,7 @@
                 <w:noProof/>
                 <w:webHidden/>
               </w:rPr>
-              <w:instrText xml:space="preserve"> PAGEREF _Toc105408179 \h </w:instrText>
+              <w:instrText xml:space="preserve"> PAGEREF _Toc105673371 \h </w:instrText>
             </w:r>
             <w:r>
               <w:rPr>
@@ -512,7 +512,7 @@
               <w:lang w:val="nl-BE"/>
             </w:rPr>
           </w:pPr>
-          <w:hyperlink w:anchor="_Toc105408180" w:history="1">
+          <w:hyperlink w:anchor="_Toc105673372" w:history="1">
             <w:r>
               <w:rPr>
                 <w:rStyle w:val="Hyperlink"/>
@@ -540,7 +540,7 @@
                 <w:noProof/>
                 <w:webHidden/>
               </w:rPr>
-              <w:instrText xml:space="preserve"> PAGEREF _Toc105408180 \h </w:instrText>
+              <w:instrText xml:space="preserve"> PAGEREF _Toc105673372 \h </w:instrText>
             </w:r>
             <w:r>
               <w:rPr>
@@ -584,7 +584,7 @@
               <w:lang w:val="nl-BE"/>
             </w:rPr>
           </w:pPr>
-          <w:hyperlink w:anchor="_Toc105408181" w:history="1">
+          <w:hyperlink w:anchor="_Toc105673373" w:history="1">
             <w:r>
               <w:rPr>
                 <w:rStyle w:val="Hyperlink"/>
@@ -612,7 +612,7 @@
                 <w:noProof/>
                 <w:webHidden/>
               </w:rPr>
-              <w:instrText xml:space="preserve"> PAGEREF _Toc105408181 \h </w:instrText>
+              <w:instrText xml:space="preserve"> PAGEREF _Toc105673373 \h </w:instrText>
             </w:r>
             <w:r>
               <w:rPr>
@@ -656,7 +656,7 @@
               <w:lang w:val="nl-BE"/>
             </w:rPr>
           </w:pPr>
-          <w:hyperlink w:anchor="_Toc105408182" w:history="1">
+          <w:hyperlink w:anchor="_Toc105673374" w:history="1">
             <w:r>
               <w:rPr>
                 <w:rStyle w:val="Hyperlink"/>
@@ -684,7 +684,7 @@
                 <w:noProof/>
                 <w:webHidden/>
               </w:rPr>
-              <w:instrText xml:space="preserve"> PAGEREF _Toc105408182 \h </w:instrText>
+              <w:instrText xml:space="preserve"> PAGEREF _Toc105673374 \h </w:instrText>
             </w:r>
             <w:r>
               <w:rPr>
@@ -728,7 +728,7 @@
               <w:lang w:val="nl-BE"/>
             </w:rPr>
           </w:pPr>
-          <w:hyperlink w:anchor="_Toc105408183" w:history="1">
+          <w:hyperlink w:anchor="_Toc105673375" w:history="1">
             <w:r>
               <w:rPr>
                 <w:rStyle w:val="Hyperlink"/>
@@ -756,7 +756,7 @@
                 <w:noProof/>
                 <w:webHidden/>
               </w:rPr>
-              <w:instrText xml:space="preserve"> PAGEREF _Toc105408183 \h </w:instrText>
+              <w:instrText xml:space="preserve"> PAGEREF _Toc105673375 \h </w:instrText>
             </w:r>
             <w:r>
               <w:rPr>
@@ -800,12 +800,12 @@
               <w:lang w:val="nl-BE"/>
             </w:rPr>
           </w:pPr>
-          <w:hyperlink w:anchor="_Toc105408184" w:history="1">
+          <w:hyperlink w:anchor="_Toc105673376" w:history="1">
             <w:r>
               <w:rPr>
                 <w:rStyle w:val="Hyperlink"/>
                 <w:noProof/>
-                <w:lang w:val="en-US"/>
+                <w:lang w:val="fr-FR"/>
               </w:rPr>
               <w:t>Font</w:t>
             </w:r>
@@ -828,7 +828,7 @@
                 <w:noProof/>
                 <w:webHidden/>
               </w:rPr>
-              <w:instrText xml:space="preserve"> PAGEREF _Toc105408184 \h </w:instrText>
+              <w:instrText xml:space="preserve"> PAGEREF _Toc105673376 \h </w:instrText>
             </w:r>
             <w:r>
               <w:rPr>
@@ -872,7 +872,7 @@
               <w:lang w:val="nl-BE"/>
             </w:rPr>
           </w:pPr>
-          <w:hyperlink w:anchor="_Toc105408185" w:history="1">
+          <w:hyperlink w:anchor="_Toc105673377" w:history="1">
             <w:r>
               <w:rPr>
                 <w:rStyle w:val="Hyperlink"/>
@@ -900,7 +900,7 @@
                 <w:noProof/>
                 <w:webHidden/>
               </w:rPr>
-              <w:instrText xml:space="preserve"> PAGEREF _Toc105408185 \h </w:instrText>
+              <w:instrText xml:space="preserve"> PAGEREF _Toc105673377 \h </w:instrText>
             </w:r>
             <w:r>
               <w:rPr>
@@ -944,7 +944,7 @@
               <w:lang w:val="nl-BE"/>
             </w:rPr>
           </w:pPr>
-          <w:hyperlink w:anchor="_Toc105408186" w:history="1">
+          <w:hyperlink w:anchor="_Toc105673378" w:history="1">
             <w:r>
               <w:rPr>
                 <w:rStyle w:val="Hyperlink"/>
@@ -972,7 +972,7 @@
                 <w:noProof/>
                 <w:webHidden/>
               </w:rPr>
-              <w:instrText xml:space="preserve"> PAGEREF _Toc105408186 \h </w:instrText>
+              <w:instrText xml:space="preserve"> PAGEREF _Toc105673378 \h </w:instrText>
             </w:r>
             <w:r>
               <w:rPr>
@@ -1016,7 +1016,7 @@
               <w:lang w:val="nl-BE"/>
             </w:rPr>
           </w:pPr>
-          <w:hyperlink w:anchor="_Toc105408187" w:history="1">
+          <w:hyperlink w:anchor="_Toc105673379" w:history="1">
             <w:r>
               <w:rPr>
                 <w:rStyle w:val="Hyperlink"/>
@@ -1044,7 +1044,7 @@
                 <w:noProof/>
                 <w:webHidden/>
               </w:rPr>
-              <w:instrText xml:space="preserve"> PAGEREF _Toc105408187 \h </w:instrText>
+              <w:instrText xml:space="preserve"> PAGEREF _Toc105673379 \h </w:instrText>
             </w:r>
             <w:r>
               <w:rPr>
@@ -1088,7 +1088,7 @@
               <w:lang w:val="nl-BE"/>
             </w:rPr>
           </w:pPr>
-          <w:hyperlink w:anchor="_Toc105408188" w:history="1">
+          <w:hyperlink w:anchor="_Toc105673380" w:history="1">
             <w:r>
               <w:rPr>
                 <w:rStyle w:val="Hyperlink"/>
@@ -1115,7 +1115,7 @@
                 <w:noProof/>
                 <w:webHidden/>
               </w:rPr>
-              <w:instrText xml:space="preserve"> PAGEREF _Toc105408188 \h </w:instrText>
+              <w:instrText xml:space="preserve"> PAGEREF _Toc105673380 \h </w:instrText>
             </w:r>
             <w:r>
               <w:rPr>
@@ -1159,7 +1159,7 @@
               <w:lang w:val="nl-BE"/>
             </w:rPr>
           </w:pPr>
-          <w:hyperlink w:anchor="_Toc105408189" w:history="1">
+          <w:hyperlink w:anchor="_Toc105673381" w:history="1">
             <w:r>
               <w:rPr>
                 <w:rStyle w:val="Hyperlink"/>
@@ -1186,7 +1186,7 @@
                 <w:noProof/>
                 <w:webHidden/>
               </w:rPr>
-              <w:instrText xml:space="preserve"> PAGEREF _Toc105408189 \h </w:instrText>
+              <w:instrText xml:space="preserve"> PAGEREF _Toc105673381 \h </w:instrText>
             </w:r>
             <w:r>
               <w:rPr>
@@ -1240,7 +1240,7 @@
           <w:lang w:val="nl-BE"/>
         </w:rPr>
       </w:pPr>
-      <w:bookmarkStart w:id="3" w:name="_Toc105408177"/>
+      <w:bookmarkStart w:id="3" w:name="_Toc105673369"/>
       <w:r>
         <w:rPr>
           <w:lang w:val="nl-BE"/>
@@ -1270,7 +1270,7 @@
           <w:lang w:val="nl-BE"/>
         </w:rPr>
       </w:pPr>
-      <w:bookmarkStart w:id="4" w:name="_Toc105408178"/>
+      <w:bookmarkStart w:id="4" w:name="_Toc105673370"/>
       <w:r>
         <w:rPr>
           <w:lang w:val="nl-BE"/>
@@ -1375,36 +1375,33 @@
     </w:p>
     <w:p>
       <w:pPr>
+        <w:rPr>
+          <w:lang w:val="nl-BE"/>
+        </w:rPr>
+      </w:pPr>
+    </w:p>
+    <w:p>
+      <w:pPr>
+        <w:rPr>
+          <w:lang w:val="nl-BE"/>
+        </w:rPr>
+      </w:pPr>
+    </w:p>
+    <w:p>
+      <w:pPr>
+        <w:rPr>
+          <w:lang w:val="nl-BE"/>
+        </w:rPr>
+      </w:pPr>
+    </w:p>
+    <w:p>
+      <w:pPr>
         <w:pStyle w:val="Kop3"/>
         <w:rPr>
           <w:lang w:val="nl-BE"/>
         </w:rPr>
       </w:pPr>
-    </w:p>
-    <w:p>
-      <w:pPr>
-        <w:pStyle w:val="Kop3"/>
-        <w:rPr>
-          <w:lang w:val="nl-BE"/>
-        </w:rPr>
-      </w:pPr>
-    </w:p>
-    <w:p>
-      <w:pPr>
-        <w:pStyle w:val="Kop3"/>
-        <w:rPr>
-          <w:lang w:val="nl-BE"/>
-        </w:rPr>
-      </w:pPr>
-    </w:p>
-    <w:p>
-      <w:pPr>
-        <w:pStyle w:val="Kop3"/>
-        <w:rPr>
-          <w:lang w:val="nl-BE"/>
-        </w:rPr>
-      </w:pPr>
-      <w:bookmarkStart w:id="5" w:name="_Toc105408179"/>
+      <w:bookmarkStart w:id="5" w:name="_Toc105673371"/>
       <w:r>
         <w:rPr>
           <w:lang w:val="nl-BE"/>
@@ -1509,7 +1506,7 @@
           <w:lang w:val="nl-BE"/>
         </w:rPr>
       </w:pPr>
-      <w:bookmarkStart w:id="6" w:name="_Toc105408180"/>
+      <w:bookmarkStart w:id="6" w:name="_Toc105673372"/>
       <w:r>
         <w:rPr>
           <w:lang w:val="nl-BE"/>
@@ -1532,7 +1529,7 @@
           <w:lang w:val="nl-BE"/>
         </w:rPr>
       </w:pPr>
-      <w:bookmarkStart w:id="7" w:name="_Toc105408181"/>
+      <w:bookmarkStart w:id="7" w:name="_Toc105673373"/>
       <w:r>
         <w:rPr>
           <w:lang w:val="nl-BE"/>
@@ -1619,7 +1616,7 @@
           <w:lang w:val="nl-BE"/>
         </w:rPr>
       </w:pPr>
-      <w:bookmarkStart w:id="8" w:name="_Toc105408182"/>
+      <w:bookmarkStart w:id="8" w:name="_Toc105673374"/>
       <w:r>
         <w:rPr>
           <w:lang w:val="nl-BE"/>
@@ -1841,22 +1838,20 @@
     </w:p>
     <w:p>
       <w:pPr>
-        <w:pStyle w:val="Kop3"/>
-        <w:rPr>
-          <w:lang w:val="nl-BE"/>
-        </w:rPr>
-      </w:pPr>
-    </w:p>
-    <w:p>
-      <w:pPr>
-        <w:rPr>
-          <w:lang w:val="nl-BE"/>
-        </w:rPr>
-      </w:pPr>
-    </w:p>
-    <w:p>
-      <w:pPr>
-        <w:pStyle w:val="Kop3"/>
+        <w:rPr>
+          <w:lang w:val="nl-BE"/>
+        </w:rPr>
+      </w:pPr>
+    </w:p>
+    <w:p>
+      <w:pPr>
+        <w:rPr>
+          <w:lang w:val="nl-BE"/>
+        </w:rPr>
+      </w:pPr>
+    </w:p>
+    <w:p>
+      <w:pPr>
         <w:rPr>
           <w:lang w:val="nl-BE"/>
         </w:rPr>
@@ -2768,7 +2763,7 @@
           <w:lang w:val="nl-BE"/>
         </w:rPr>
       </w:pPr>
-      <w:bookmarkStart w:id="9" w:name="_Toc105408183"/>
+      <w:bookmarkStart w:id="9" w:name="_Toc105673375"/>
       <w:r>
         <w:rPr>
           <w:rStyle w:val="Nadruk"/>
@@ -2783,193 +2778,492 @@
     </w:p>
     <w:p>
       <w:pPr>
+        <w:rPr>
+          <w:lang w:val="nl-BE"/>
+        </w:rPr>
+      </w:pPr>
+    </w:p>
+    <w:p>
+      <w:pPr>
         <w:pStyle w:val="Kop3"/>
         <w:rPr>
+          <w:lang w:val="fr-FR"/>
+        </w:rPr>
+      </w:pPr>
+      <w:bookmarkStart w:id="10" w:name="_Toc105673376"/>
+      <w:r>
+        <w:rPr>
+          <w:lang w:val="fr-FR"/>
+        </w:rPr>
+        <w:t>Font</w:t>
+      </w:r>
+      <w:bookmarkEnd w:id="10"/>
+    </w:p>
+    <w:p>
+      <w:pPr>
+        <w:rPr>
+          <w:lang w:val="fr-FR"/>
+        </w:rPr>
+      </w:pPr>
+      <w:r>
+        <w:rPr>
+          <w:lang w:val="fr-FR"/>
+        </w:rPr>
+        <w:t xml:space="preserve">Link Poppins font: </w:t>
+      </w:r>
+      <w:hyperlink r:id="rId18" w:history="1">
+        <w:r>
+          <w:rPr>
+            <w:rStyle w:val="Hyperlink"/>
+            <w:lang w:val="fr-FR"/>
+          </w:rPr>
+          <w:t>https://fonts.google.com/specimen/Poppins</w:t>
+        </w:r>
+      </w:hyperlink>
+      <w:r>
+        <w:rPr>
+          <w:lang w:val="fr-FR"/>
+        </w:rPr>
+        <w:t xml:space="preserve"> </w:t>
+      </w:r>
+    </w:p>
+    <w:p>
+      <w:pPr>
+        <w:rPr>
+          <w:lang w:val="fr-FR"/>
+        </w:rPr>
+      </w:pPr>
+    </w:p>
+    <w:p>
+      <w:pPr>
+        <w:pStyle w:val="Kop3"/>
+        <w:rPr>
+          <w:lang w:val="nl-BE"/>
+        </w:rPr>
+      </w:pPr>
+      <w:bookmarkStart w:id="11" w:name="_Toc105673377"/>
+      <w:r>
+        <w:rPr>
+          <w:lang w:val="nl-BE"/>
+        </w:rPr>
+        <w:t xml:space="preserve">Pagina </w:t>
+      </w:r>
+      <w:r>
+        <w:rPr>
+          <w:lang w:val="nl-BE"/>
+        </w:rPr>
+        <w:t>‘</w:t>
+      </w:r>
+      <w:r>
+        <w:rPr>
+          <w:lang w:val="nl-BE"/>
+        </w:rPr>
+        <w:t>Klanten</w:t>
+      </w:r>
+      <w:r>
+        <w:rPr>
+          <w:lang w:val="nl-BE"/>
+        </w:rPr>
+        <w:t>’</w:t>
+      </w:r>
+      <w:bookmarkEnd w:id="11"/>
+    </w:p>
+    <w:p>
+      <w:pPr>
+        <w:pStyle w:val="Kop5"/>
+        <w:rPr>
+          <w:lang w:val="nl-BE"/>
+        </w:rPr>
+      </w:pPr>
+      <w:r>
+        <w:rPr>
+          <w:lang w:val="nl-BE"/>
+        </w:rPr>
+        <w:t>Titels, grote tekst</w:t>
+      </w:r>
+    </w:p>
+    <w:p>
+      <w:pPr>
+        <w:rPr>
+          <w:lang w:val="nl-BE"/>
+        </w:rPr>
+      </w:pPr>
+      <w:proofErr w:type="spellStart"/>
+      <w:r>
+        <w:rPr>
+          <w:lang w:val="nl-BE"/>
+        </w:rPr>
+        <w:t>Poppins</w:t>
+      </w:r>
+      <w:proofErr w:type="spellEnd"/>
+      <w:r>
+        <w:rPr>
+          <w:lang w:val="nl-BE"/>
+        </w:rPr>
+        <w:t xml:space="preserve"> </w:t>
+      </w:r>
+      <w:proofErr w:type="spellStart"/>
+      <w:r>
+        <w:rPr>
+          <w:lang w:val="nl-BE"/>
+        </w:rPr>
+        <w:t>Bold</w:t>
+      </w:r>
+      <w:proofErr w:type="spellEnd"/>
+      <w:r>
+        <w:rPr>
+          <w:lang w:val="nl-BE"/>
+        </w:rPr>
+        <w:t xml:space="preserve"> 20px</w:t>
+      </w:r>
+    </w:p>
+    <w:p>
+      <w:pPr>
+        <w:pStyle w:val="Kop5"/>
+        <w:rPr>
+          <w:lang w:val="nl-BE"/>
+        </w:rPr>
+      </w:pPr>
+      <w:r>
+        <w:rPr>
+          <w:lang w:val="nl-BE"/>
+        </w:rPr>
+        <w:t>Standaard tekst</w:t>
+      </w:r>
+    </w:p>
+    <w:p>
+      <w:pPr>
+        <w:rPr>
+          <w:lang w:val="nl-BE"/>
+        </w:rPr>
+      </w:pPr>
+      <w:proofErr w:type="spellStart"/>
+      <w:r>
+        <w:rPr>
+          <w:lang w:val="nl-BE"/>
+        </w:rPr>
+        <w:t>Poppins</w:t>
+      </w:r>
+      <w:proofErr w:type="spellEnd"/>
+      <w:r>
+        <w:rPr>
+          <w:lang w:val="nl-BE"/>
+        </w:rPr>
+        <w:t xml:space="preserve"> </w:t>
+      </w:r>
+      <w:proofErr w:type="spellStart"/>
+      <w:r>
+        <w:rPr>
+          <w:lang w:val="nl-BE"/>
+        </w:rPr>
+        <w:t>Regular</w:t>
+      </w:r>
+      <w:proofErr w:type="spellEnd"/>
+      <w:r>
+        <w:rPr>
+          <w:lang w:val="nl-BE"/>
+        </w:rPr>
+        <w:t xml:space="preserve"> 12px</w:t>
+      </w:r>
+    </w:p>
+    <w:p>
+      <w:pPr>
+        <w:pStyle w:val="Kop5"/>
+        <w:rPr>
+          <w:lang w:val="nl-BE"/>
+        </w:rPr>
+      </w:pPr>
+      <w:r>
+        <w:rPr>
+          <w:lang w:val="nl-BE"/>
+        </w:rPr>
+        <w:t>Naam geselecteerde klant</w:t>
+      </w:r>
+    </w:p>
+    <w:p>
+      <w:pPr>
+        <w:rPr>
+          <w:lang w:val="nl-BE"/>
+        </w:rPr>
+      </w:pPr>
+      <w:proofErr w:type="spellStart"/>
+      <w:r>
+        <w:rPr>
+          <w:lang w:val="nl-BE"/>
+        </w:rPr>
+        <w:t>Poppins</w:t>
+      </w:r>
+      <w:proofErr w:type="spellEnd"/>
+      <w:r>
+        <w:rPr>
+          <w:lang w:val="nl-BE"/>
+        </w:rPr>
+        <w:t xml:space="preserve"> </w:t>
+      </w:r>
+      <w:proofErr w:type="spellStart"/>
+      <w:r>
+        <w:rPr>
+          <w:lang w:val="nl-BE"/>
+        </w:rPr>
+        <w:t>Regular</w:t>
+      </w:r>
+      <w:proofErr w:type="spellEnd"/>
+      <w:r>
+        <w:rPr>
+          <w:lang w:val="nl-BE"/>
+        </w:rPr>
+        <w:t xml:space="preserve"> 24px</w:t>
+      </w:r>
+    </w:p>
+    <w:p>
+      <w:pPr>
+        <w:rPr>
+          <w:lang w:val="nl-BE"/>
+        </w:rPr>
+      </w:pPr>
+    </w:p>
+    <w:p>
+      <w:pPr>
+        <w:rPr>
+          <w:lang w:val="nl-BE"/>
+        </w:rPr>
+      </w:pPr>
+    </w:p>
+    <w:p>
+      <w:pPr>
+        <w:rPr>
+          <w:lang w:val="nl-BE"/>
+        </w:rPr>
+      </w:pPr>
+    </w:p>
+    <w:p>
+      <w:pPr>
+        <w:pStyle w:val="Kop3"/>
+        <w:rPr>
+          <w:lang w:val="nl-BE"/>
+        </w:rPr>
+      </w:pPr>
+      <w:bookmarkStart w:id="12" w:name="_Toc105673378"/>
+      <w:r>
+        <w:rPr>
+          <w:lang w:val="nl-BE"/>
+        </w:rPr>
+        <w:t>Pagina ‘Rekken Beheren’</w:t>
+      </w:r>
+      <w:bookmarkEnd w:id="12"/>
+    </w:p>
+    <w:p>
+      <w:pPr>
+        <w:pStyle w:val="Kop5"/>
+        <w:rPr>
+          <w:lang w:val="nl-BE"/>
+        </w:rPr>
+      </w:pPr>
+      <w:r>
+        <w:rPr>
+          <w:lang w:val="nl-BE"/>
+        </w:rPr>
+        <w:t>Hoofdtitel</w:t>
+      </w:r>
+      <w:r>
+        <w:rPr>
+          <w:lang w:val="nl-BE"/>
+        </w:rPr>
+        <w:t xml:space="preserve"> ‘Rek</w:t>
+      </w:r>
+      <w:r>
+        <w:rPr>
+          <w:lang w:val="nl-BE"/>
+        </w:rPr>
+        <w:t>ken’</w:t>
+      </w:r>
+    </w:p>
+    <w:p>
+      <w:pPr>
+        <w:rPr>
+          <w:lang w:val="nl-BE"/>
+        </w:rPr>
+      </w:pPr>
+      <w:proofErr w:type="spellStart"/>
+      <w:r>
+        <w:rPr>
+          <w:lang w:val="nl-BE"/>
+        </w:rPr>
+        <w:t>Poppins</w:t>
+      </w:r>
+      <w:proofErr w:type="spellEnd"/>
+      <w:r>
+        <w:rPr>
+          <w:lang w:val="nl-BE"/>
+        </w:rPr>
+        <w:t xml:space="preserve"> </w:t>
+      </w:r>
+      <w:proofErr w:type="spellStart"/>
+      <w:r>
+        <w:rPr>
+          <w:lang w:val="nl-BE"/>
+        </w:rPr>
+        <w:t>Bold</w:t>
+      </w:r>
+      <w:proofErr w:type="spellEnd"/>
+      <w:r>
+        <w:rPr>
+          <w:lang w:val="nl-BE"/>
+        </w:rPr>
+        <w:t xml:space="preserve"> 32px</w:t>
+      </w:r>
+    </w:p>
+    <w:p>
+      <w:pPr>
+        <w:pStyle w:val="Kop5"/>
+        <w:rPr>
+          <w:lang w:val="nl-BE"/>
+        </w:rPr>
+      </w:pPr>
+      <w:r>
+        <w:rPr>
+          <w:lang w:val="nl-BE"/>
+        </w:rPr>
+        <w:t>Subtitels rekinformatie (</w:t>
+      </w:r>
+      <w:proofErr w:type="spellStart"/>
+      <w:r>
+        <w:rPr>
+          <w:lang w:val="nl-BE"/>
+        </w:rPr>
+        <w:t>Id,Klant,Rij</w:t>
+      </w:r>
+      <w:proofErr w:type="spellEnd"/>
+      <w:r>
+        <w:rPr>
+          <w:lang w:val="nl-BE"/>
+        </w:rPr>
+        <w:t xml:space="preserve"> 1,</w:t>
+      </w:r>
+      <w:r>
+        <w:rPr>
+          <w:lang w:val="nl-BE"/>
+        </w:rPr>
+        <w:t xml:space="preserve"> </w:t>
+      </w:r>
+      <w:r>
+        <w:rPr>
+          <w:lang w:val="nl-BE"/>
+        </w:rPr>
+        <w:t>Rij 2,</w:t>
+      </w:r>
+      <w:r>
+        <w:rPr>
+          <w:lang w:val="nl-BE"/>
+        </w:rPr>
+        <w:t xml:space="preserve"> </w:t>
+      </w:r>
+      <w:r>
+        <w:rPr>
+          <w:lang w:val="nl-BE"/>
+        </w:rPr>
+        <w:t>Rij 3,</w:t>
+      </w:r>
+      <w:r>
+        <w:rPr>
+          <w:lang w:val="nl-BE"/>
+        </w:rPr>
+        <w:t xml:space="preserve"> </w:t>
+      </w:r>
+      <w:r>
+        <w:rPr>
+          <w:lang w:val="nl-BE"/>
+        </w:rPr>
+        <w:t>Rij 4)</w:t>
+      </w:r>
+    </w:p>
+    <w:p>
+      <w:pPr>
+        <w:rPr>
           <w:lang w:val="en-US"/>
         </w:rPr>
       </w:pPr>
-    </w:p>
-    <w:p>
-      <w:pPr>
-        <w:pStyle w:val="Kop3"/>
-        <w:rPr>
-          <w:lang w:val="fr-FR"/>
-        </w:rPr>
-      </w:pPr>
-      <w:bookmarkStart w:id="10" w:name="_Toc105408184"/>
-      <w:r>
-        <w:rPr>
-          <w:lang w:val="fr-FR"/>
-        </w:rPr>
-        <w:t>Font</w:t>
-      </w:r>
-      <w:bookmarkEnd w:id="10"/>
-    </w:p>
-    <w:p>
-      <w:pPr>
-        <w:rPr>
-          <w:lang w:val="fr-FR"/>
-        </w:rPr>
-      </w:pPr>
-      <w:r>
-        <w:rPr>
-          <w:lang w:val="fr-FR"/>
-        </w:rPr>
-        <w:t xml:space="preserve">Link Poppins font: </w:t>
-      </w:r>
-      <w:r>
-        <w:rPr>
-          <w:lang w:val="nl-BE"/>
-        </w:rPr>
-        <w:fldChar w:fldCharType="begin"/>
-      </w:r>
-      <w:r>
-        <w:rPr>
-          <w:lang w:val="fr-FR"/>
-        </w:rPr>
-        <w:instrText xml:space="preserve"> HYPERLINK "</w:instrText>
-      </w:r>
-      <w:r>
-        <w:rPr>
-          <w:lang w:val="fr-FR"/>
-        </w:rPr>
-        <w:instrText>https://fonts.google.com/specimen/Poppins</w:instrText>
-      </w:r>
-      <w:r>
-        <w:rPr>
-          <w:lang w:val="fr-FR"/>
-        </w:rPr>
-        <w:instrText xml:space="preserve">" </w:instrText>
-      </w:r>
-      <w:r>
-        <w:rPr>
-          <w:lang w:val="nl-BE"/>
-        </w:rPr>
-        <w:fldChar w:fldCharType="separate"/>
-      </w:r>
-      <w:r>
-        <w:rPr>
-          <w:rStyle w:val="Hyperlink"/>
-          <w:lang w:val="fr-FR"/>
-        </w:rPr>
-        <w:t>https://fonts.google.com/specimen/Poppins</w:t>
-      </w:r>
-      <w:r>
-        <w:rPr>
-          <w:lang w:val="nl-BE"/>
-        </w:rPr>
-        <w:fldChar w:fldCharType="end"/>
-      </w:r>
-      <w:r>
-        <w:rPr>
-          <w:lang w:val="fr-FR"/>
+      <w:r>
+        <w:rPr>
+          <w:lang w:val="en-US"/>
+        </w:rPr>
+        <w:t>Poppins Regular 24px</w:t>
+      </w:r>
+    </w:p>
+    <w:p>
+      <w:pPr>
+        <w:pStyle w:val="Kop5"/>
+        <w:rPr>
+          <w:lang w:val="en-US"/>
+        </w:rPr>
+      </w:pPr>
+      <w:proofErr w:type="spellStart"/>
+      <w:r>
+        <w:rPr>
+          <w:lang w:val="en-US"/>
+        </w:rPr>
+        <w:t>Standaard</w:t>
+      </w:r>
+      <w:proofErr w:type="spellEnd"/>
+      <w:r>
+        <w:rPr>
+          <w:lang w:val="en-US"/>
         </w:rPr>
         <w:t xml:space="preserve"> </w:t>
       </w:r>
-    </w:p>
-    <w:p>
-      <w:pPr>
-        <w:rPr>
-          <w:lang w:val="fr-FR"/>
-        </w:rPr>
-      </w:pPr>
-    </w:p>
-    <w:p>
-      <w:pPr>
-        <w:pStyle w:val="Kop3"/>
-        <w:rPr>
-          <w:lang w:val="nl-BE"/>
-        </w:rPr>
-      </w:pPr>
-      <w:bookmarkStart w:id="11" w:name="_Toc105408185"/>
-      <w:r>
-        <w:rPr>
-          <w:lang w:val="nl-BE"/>
-        </w:rPr>
-        <w:t xml:space="preserve">Pagina </w:t>
-      </w:r>
-      <w:r>
-        <w:rPr>
-          <w:lang w:val="nl-BE"/>
-        </w:rPr>
-        <w:t>‘</w:t>
-      </w:r>
-      <w:r>
-        <w:rPr>
-          <w:lang w:val="nl-BE"/>
-        </w:rPr>
-        <w:t>Klanten</w:t>
-      </w:r>
-      <w:r>
-        <w:rPr>
-          <w:lang w:val="nl-BE"/>
-        </w:rPr>
-        <w:t>’</w:t>
-      </w:r>
-      <w:bookmarkEnd w:id="11"/>
-    </w:p>
-    <w:p>
-      <w:pPr>
-        <w:pStyle w:val="Kop5"/>
-        <w:rPr>
-          <w:lang w:val="nl-BE"/>
-        </w:rPr>
-      </w:pPr>
-      <w:r>
-        <w:rPr>
-          <w:lang w:val="nl-BE"/>
-        </w:rPr>
-        <w:t>Titels, grote tekst</w:t>
-      </w:r>
-    </w:p>
-    <w:p>
-      <w:pPr>
+      <w:proofErr w:type="spellStart"/>
+      <w:r>
         <w:rPr>
           <w:lang w:val="en-US"/>
         </w:rPr>
-      </w:pPr>
-      <w:r>
+        <w:t>tekst</w:t>
+      </w:r>
+      <w:proofErr w:type="spellEnd"/>
+    </w:p>
+    <w:p>
+      <w:pPr>
         <w:rPr>
           <w:lang w:val="en-US"/>
         </w:rPr>
+      </w:pPr>
+      <w:r>
+        <w:rPr>
+          <w:lang w:val="en-US"/>
+        </w:rPr>
         <w:t xml:space="preserve">Poppins </w:t>
       </w:r>
       <w:r>
         <w:rPr>
           <w:lang w:val="en-US"/>
         </w:rPr>
-        <w:t>Bold 20px</w:t>
-      </w:r>
-    </w:p>
-    <w:p>
-      <w:pPr>
-        <w:pStyle w:val="Kop5"/>
+        <w:t>Regular</w:t>
+      </w:r>
+      <w:r>
         <w:rPr>
           <w:lang w:val="en-US"/>
         </w:rPr>
-      </w:pPr>
-      <w:proofErr w:type="spellStart"/>
+        <w:t xml:space="preserve"> </w:t>
+      </w:r>
       <w:r>
         <w:rPr>
           <w:lang w:val="en-US"/>
         </w:rPr>
-        <w:t>Standaard</w:t>
-      </w:r>
-      <w:proofErr w:type="spellEnd"/>
-      <w:r>
+        <w:t>12px</w:t>
+      </w:r>
+    </w:p>
+    <w:p>
+      <w:pPr>
         <w:rPr>
           <w:lang w:val="en-US"/>
         </w:rPr>
-        <w:t xml:space="preserve"> </w:t>
-      </w:r>
-      <w:proofErr w:type="spellStart"/>
-      <w:r>
+      </w:pPr>
+    </w:p>
+    <w:p>
+      <w:pPr>
         <w:rPr>
           <w:lang w:val="en-US"/>
         </w:rPr>
-        <w:t>tekst</w:t>
-      </w:r>
-      <w:proofErr w:type="spellEnd"/>
+      </w:pPr>
     </w:p>
     <w:p>
       <w:pPr>
@@ -2977,465 +3271,11 @@
           <w:lang w:val="en-US"/>
         </w:rPr>
       </w:pPr>
-      <w:r>
+    </w:p>
+    <w:p>
+      <w:pPr>
         <w:rPr>
           <w:lang w:val="en-US"/>
-        </w:rPr>
-        <w:t xml:space="preserve">Poppins </w:t>
-      </w:r>
-      <w:r>
-        <w:rPr>
-          <w:lang w:val="en-US"/>
-        </w:rPr>
-        <w:t>Regular</w:t>
-      </w:r>
-      <w:r>
-        <w:rPr>
-          <w:lang w:val="en-US"/>
-        </w:rPr>
-        <w:t xml:space="preserve"> </w:t>
-      </w:r>
-      <w:r>
-        <w:rPr>
-          <w:lang w:val="en-US"/>
-        </w:rPr>
-        <w:t>12px</w:t>
-      </w:r>
-    </w:p>
-    <w:p>
-      <w:pPr>
-        <w:pStyle w:val="Kop5"/>
-        <w:rPr>
-          <w:lang w:val="en-US"/>
-        </w:rPr>
-      </w:pPr>
-      <w:r>
-        <w:rPr>
-          <w:lang w:val="en-US"/>
-        </w:rPr>
-        <w:t xml:space="preserve">Naam </w:t>
-      </w:r>
-      <w:proofErr w:type="spellStart"/>
-      <w:r>
-        <w:rPr>
-          <w:lang w:val="en-US"/>
-        </w:rPr>
-        <w:t>geselecteerde</w:t>
-      </w:r>
-      <w:proofErr w:type="spellEnd"/>
-      <w:r>
-        <w:rPr>
-          <w:lang w:val="en-US"/>
-        </w:rPr>
-        <w:t xml:space="preserve"> </w:t>
-      </w:r>
-      <w:proofErr w:type="spellStart"/>
-      <w:r>
-        <w:rPr>
-          <w:lang w:val="en-US"/>
-        </w:rPr>
-        <w:t>klant</w:t>
-      </w:r>
-      <w:proofErr w:type="spellEnd"/>
-    </w:p>
-    <w:p>
-      <w:pPr>
-        <w:rPr>
-          <w:lang w:val="en-US"/>
-        </w:rPr>
-      </w:pPr>
-      <w:r>
-        <w:rPr>
-          <w:lang w:val="en-US"/>
-        </w:rPr>
-        <w:t xml:space="preserve">Poppins </w:t>
-      </w:r>
-      <w:r>
-        <w:rPr>
-          <w:lang w:val="en-US"/>
-        </w:rPr>
-        <w:t>Regular</w:t>
-      </w:r>
-      <w:r>
-        <w:rPr>
-          <w:lang w:val="en-US"/>
-        </w:rPr>
-        <w:t xml:space="preserve"> 2</w:t>
-      </w:r>
-      <w:r>
-        <w:rPr>
-          <w:lang w:val="en-US"/>
-        </w:rPr>
-        <w:t>4</w:t>
-      </w:r>
-      <w:r>
-        <w:rPr>
-          <w:lang w:val="en-US"/>
-        </w:rPr>
-        <w:t>px</w:t>
-      </w:r>
-    </w:p>
-    <w:p>
-      <w:pPr>
-        <w:rPr>
-          <w:lang w:val="en-US"/>
-        </w:rPr>
-      </w:pPr>
-    </w:p>
-    <w:p>
-      <w:pPr>
-        <w:rPr>
-          <w:lang w:val="en-US"/>
-        </w:rPr>
-      </w:pPr>
-    </w:p>
-    <w:p>
-      <w:pPr>
-        <w:rPr>
-          <w:lang w:val="en-US"/>
-        </w:rPr>
-      </w:pPr>
-    </w:p>
-    <w:p>
-      <w:pPr>
-        <w:pStyle w:val="Kop3"/>
-        <w:rPr>
-          <w:lang w:val="en-US"/>
-        </w:rPr>
-      </w:pPr>
-      <w:bookmarkStart w:id="12" w:name="_Toc105408186"/>
-      <w:proofErr w:type="spellStart"/>
-      <w:r>
-        <w:rPr>
-          <w:lang w:val="en-US"/>
-        </w:rPr>
-        <w:t>Pagina</w:t>
-      </w:r>
-      <w:proofErr w:type="spellEnd"/>
-      <w:r>
-        <w:rPr>
-          <w:lang w:val="en-US"/>
-        </w:rPr>
-        <w:t xml:space="preserve"> ‘</w:t>
-      </w:r>
-      <w:proofErr w:type="spellStart"/>
-      <w:r>
-        <w:rPr>
-          <w:lang w:val="en-US"/>
-        </w:rPr>
-        <w:t>Rekken</w:t>
-      </w:r>
-      <w:proofErr w:type="spellEnd"/>
-      <w:r>
-        <w:rPr>
-          <w:lang w:val="en-US"/>
-        </w:rPr>
-        <w:t xml:space="preserve"> </w:t>
-      </w:r>
-      <w:proofErr w:type="spellStart"/>
-      <w:r>
-        <w:rPr>
-          <w:lang w:val="en-US"/>
-        </w:rPr>
-        <w:t>Beheren</w:t>
-      </w:r>
-      <w:proofErr w:type="spellEnd"/>
-      <w:r>
-        <w:rPr>
-          <w:lang w:val="en-US"/>
-        </w:rPr>
-        <w:t>’</w:t>
-      </w:r>
-      <w:bookmarkEnd w:id="12"/>
-    </w:p>
-    <w:p>
-      <w:pPr>
-        <w:pStyle w:val="Kop5"/>
-        <w:rPr>
-          <w:lang w:val="nl-BE"/>
-        </w:rPr>
-      </w:pPr>
-      <w:r>
-        <w:rPr>
-          <w:lang w:val="nl-BE"/>
-        </w:rPr>
-        <w:t>Hoofdtitel</w:t>
-      </w:r>
-      <w:r>
-        <w:rPr>
-          <w:lang w:val="nl-BE"/>
-        </w:rPr>
-        <w:t xml:space="preserve"> ‘Rek</w:t>
-      </w:r>
-      <w:r>
-        <w:rPr>
-          <w:lang w:val="nl-BE"/>
-        </w:rPr>
-        <w:t>ken’</w:t>
-      </w:r>
-    </w:p>
-    <w:p>
-      <w:pPr>
-        <w:rPr>
-          <w:lang w:val="nl-BE"/>
-        </w:rPr>
-      </w:pPr>
-      <w:proofErr w:type="spellStart"/>
-      <w:r>
-        <w:rPr>
-          <w:lang w:val="nl-BE"/>
-        </w:rPr>
-        <w:t>Poppins</w:t>
-      </w:r>
-      <w:proofErr w:type="spellEnd"/>
-      <w:r>
-        <w:rPr>
-          <w:lang w:val="nl-BE"/>
-        </w:rPr>
-        <w:t xml:space="preserve"> </w:t>
-      </w:r>
-      <w:proofErr w:type="spellStart"/>
-      <w:r>
-        <w:rPr>
-          <w:lang w:val="nl-BE"/>
-        </w:rPr>
-        <w:t>Bold</w:t>
-      </w:r>
-      <w:proofErr w:type="spellEnd"/>
-      <w:r>
-        <w:rPr>
-          <w:lang w:val="nl-BE"/>
-        </w:rPr>
-        <w:t xml:space="preserve"> </w:t>
-      </w:r>
-      <w:r>
-        <w:rPr>
-          <w:lang w:val="nl-BE"/>
-        </w:rPr>
-        <w:t>32</w:t>
-      </w:r>
-      <w:r>
-        <w:rPr>
-          <w:lang w:val="nl-BE"/>
-        </w:rPr>
-        <w:t>px</w:t>
-      </w:r>
-    </w:p>
-    <w:p>
-      <w:pPr>
-        <w:pStyle w:val="Kop5"/>
-        <w:rPr>
-          <w:lang w:val="nl-BE"/>
-        </w:rPr>
-      </w:pPr>
-      <w:r>
-        <w:rPr>
-          <w:lang w:val="nl-BE"/>
-        </w:rPr>
-        <w:t>Subtitels rekinformatie (</w:t>
-      </w:r>
-      <w:proofErr w:type="spellStart"/>
-      <w:r>
-        <w:rPr>
-          <w:lang w:val="nl-BE"/>
-        </w:rPr>
-        <w:t>Id,Klant,Rij</w:t>
-      </w:r>
-      <w:proofErr w:type="spellEnd"/>
-      <w:r>
-        <w:rPr>
-          <w:lang w:val="nl-BE"/>
-        </w:rPr>
-        <w:t xml:space="preserve"> 1,</w:t>
-      </w:r>
-      <w:r>
-        <w:rPr>
-          <w:lang w:val="nl-BE"/>
-        </w:rPr>
-        <w:t xml:space="preserve"> </w:t>
-      </w:r>
-      <w:r>
-        <w:rPr>
-          <w:lang w:val="nl-BE"/>
-        </w:rPr>
-        <w:t xml:space="preserve">Rij </w:t>
-      </w:r>
-      <w:r>
-        <w:rPr>
-          <w:lang w:val="nl-BE"/>
-        </w:rPr>
-        <w:t>2,</w:t>
-      </w:r>
-      <w:r>
-        <w:rPr>
-          <w:lang w:val="nl-BE"/>
-        </w:rPr>
-        <w:t xml:space="preserve"> </w:t>
-      </w:r>
-      <w:r>
-        <w:rPr>
-          <w:lang w:val="nl-BE"/>
-        </w:rPr>
-        <w:t xml:space="preserve">Rij </w:t>
-      </w:r>
-      <w:r>
-        <w:rPr>
-          <w:lang w:val="nl-BE"/>
-        </w:rPr>
-        <w:t>3,</w:t>
-      </w:r>
-      <w:r>
-        <w:rPr>
-          <w:lang w:val="nl-BE"/>
-        </w:rPr>
-        <w:t xml:space="preserve"> </w:t>
-      </w:r>
-      <w:r>
-        <w:rPr>
-          <w:lang w:val="nl-BE"/>
-        </w:rPr>
-        <w:t xml:space="preserve">Rij </w:t>
-      </w:r>
-      <w:r>
-        <w:rPr>
-          <w:lang w:val="nl-BE"/>
-        </w:rPr>
-        <w:t>4)</w:t>
-      </w:r>
-    </w:p>
-    <w:p>
-      <w:pPr>
-        <w:rPr>
-          <w:lang w:val="nl-BE"/>
-        </w:rPr>
-      </w:pPr>
-      <w:proofErr w:type="spellStart"/>
-      <w:r>
-        <w:rPr>
-          <w:lang w:val="nl-BE"/>
-        </w:rPr>
-        <w:t>Poppins</w:t>
-      </w:r>
-      <w:proofErr w:type="spellEnd"/>
-      <w:r>
-        <w:rPr>
-          <w:lang w:val="nl-BE"/>
-        </w:rPr>
-        <w:t xml:space="preserve"> </w:t>
-      </w:r>
-      <w:proofErr w:type="spellStart"/>
-      <w:r>
-        <w:rPr>
-          <w:lang w:val="nl-BE"/>
-        </w:rPr>
-        <w:t>Regular</w:t>
-      </w:r>
-      <w:proofErr w:type="spellEnd"/>
-      <w:r>
-        <w:rPr>
-          <w:lang w:val="nl-BE"/>
-        </w:rPr>
-        <w:t xml:space="preserve"> </w:t>
-      </w:r>
-      <w:r>
-        <w:rPr>
-          <w:lang w:val="nl-BE"/>
-        </w:rPr>
-        <w:t>24</w:t>
-      </w:r>
-      <w:r>
-        <w:rPr>
-          <w:lang w:val="nl-BE"/>
-        </w:rPr>
-        <w:t>px</w:t>
-      </w:r>
-    </w:p>
-    <w:p>
-      <w:pPr>
-        <w:pStyle w:val="Kop5"/>
-        <w:rPr>
-          <w:lang w:val="en-US"/>
-        </w:rPr>
-      </w:pPr>
-      <w:proofErr w:type="spellStart"/>
-      <w:r>
-        <w:rPr>
-          <w:lang w:val="en-US"/>
-        </w:rPr>
-        <w:t>Standaard</w:t>
-      </w:r>
-      <w:proofErr w:type="spellEnd"/>
-      <w:r>
-        <w:rPr>
-          <w:lang w:val="en-US"/>
-        </w:rPr>
-        <w:t xml:space="preserve"> </w:t>
-      </w:r>
-      <w:proofErr w:type="spellStart"/>
-      <w:r>
-        <w:rPr>
-          <w:lang w:val="en-US"/>
-        </w:rPr>
-        <w:t>tekst</w:t>
-      </w:r>
-      <w:proofErr w:type="spellEnd"/>
-    </w:p>
-    <w:p>
-      <w:pPr>
-        <w:rPr>
-          <w:lang w:val="en-US"/>
-        </w:rPr>
-      </w:pPr>
-      <w:r>
-        <w:rPr>
-          <w:lang w:val="en-US"/>
-        </w:rPr>
-        <w:t xml:space="preserve">Poppins </w:t>
-      </w:r>
-      <w:r>
-        <w:rPr>
-          <w:lang w:val="en-US"/>
-        </w:rPr>
-        <w:t>Regular</w:t>
-      </w:r>
-      <w:r>
-        <w:rPr>
-          <w:lang w:val="en-US"/>
-        </w:rPr>
-        <w:t xml:space="preserve"> </w:t>
-      </w:r>
-      <w:r>
-        <w:rPr>
-          <w:lang w:val="en-US"/>
-        </w:rPr>
-        <w:t>12px</w:t>
-      </w:r>
-    </w:p>
-    <w:p>
-      <w:pPr>
-        <w:rPr>
-          <w:lang w:val="nl-BE"/>
-        </w:rPr>
-      </w:pPr>
-    </w:p>
-    <w:p>
-      <w:pPr>
-        <w:rPr>
-          <w:lang w:val="nl-BE"/>
-        </w:rPr>
-      </w:pPr>
-    </w:p>
-    <w:p>
-      <w:pPr>
-        <w:rPr>
-          <w:lang w:val="nl-BE"/>
-        </w:rPr>
-      </w:pPr>
-    </w:p>
-    <w:p>
-      <w:pPr>
-        <w:rPr>
-          <w:lang w:val="nl-BE"/>
         </w:rPr>
       </w:pPr>
     </w:p>
@@ -3446,19 +3286,19 @@
           <w:rFonts w:ascii="Lato" w:hAnsi="Lato"/>
           <w:color w:val="2D3B45"/>
           <w:shd w:val="clear" w:color="auto" w:fill="FFFFFF"/>
-          <w:lang w:val="nl-BE"/>
-        </w:rPr>
-      </w:pPr>
-    </w:p>
-    <w:p>
-      <w:pPr>
-        <w:rPr>
-          <w:lang w:val="nl-BE"/>
-        </w:rPr>
-      </w:pPr>
-      <w:r>
-        <w:rPr>
-          <w:lang w:val="nl-BE"/>
+          <w:lang w:val="en-US"/>
+        </w:rPr>
+      </w:pPr>
+    </w:p>
+    <w:p>
+      <w:pPr>
+        <w:rPr>
+          <w:lang w:val="en-US"/>
+        </w:rPr>
+      </w:pPr>
+      <w:r>
+        <w:rPr>
+          <w:lang w:val="en-US"/>
         </w:rPr>
         <w:br w:type="page"/>
       </w:r>
@@ -3470,7 +3310,7 @@
           <w:lang w:val="nl-BE"/>
         </w:rPr>
       </w:pPr>
-      <w:bookmarkStart w:id="13" w:name="_Toc105408187"/>
+      <w:bookmarkStart w:id="13" w:name="_Toc105673379"/>
       <w:proofErr w:type="spellStart"/>
       <w:r>
         <w:rPr>
@@ -3498,7 +3338,7 @@
       <w:pPr>
         <w:pStyle w:val="Kop3"/>
       </w:pPr>
-      <w:bookmarkStart w:id="14" w:name="_Toc105408188"/>
+      <w:bookmarkStart w:id="14" w:name="_Toc105673380"/>
       <w:proofErr w:type="spellStart"/>
       <w:r>
         <w:t>Icons</w:t>
@@ -3595,7 +3435,7 @@
         </w:rPr>
         <w:t xml:space="preserve">: </w:t>
       </w:r>
-      <w:hyperlink r:id="rId18" w:history="1">
+      <w:hyperlink r:id="rId19" w:history="1">
         <w:r>
           <w:rPr>
             <w:rStyle w:val="Hyperlink"/>
@@ -3664,7 +3504,7 @@
                     </pic:cNvPicPr>
                   </pic:nvPicPr>
                   <pic:blipFill>
-                    <a:blip r:embed="rId19" cstate="print">
+                    <a:blip r:embed="rId20" cstate="print">
                       <a:extLst>
                         <a:ext uri="{28A0092B-C50C-407E-A947-70E740481C1C}">
                           <a14:useLocalDpi xmlns:a14="http://schemas.microsoft.com/office/drawing/2010/main" val="0"/>
@@ -3713,7 +3553,7 @@
       <w:pPr>
         <w:pStyle w:val="Kop2"/>
       </w:pPr>
-      <w:bookmarkStart w:id="15" w:name="_Toc105408189"/>
+      <w:bookmarkStart w:id="15" w:name="_Toc105673381"/>
       <w:r>
         <w:lastRenderedPageBreak/>
         <w:t>Bronnen</w:t>
@@ -3746,7 +3586,7 @@
           <w:iCs/>
           <w:sz w:val="24"/>
           <w:szCs w:val="24"/>
-          <w:lang w:val="en-US"/>
+          <w:lang w:val="nl-BE"/>
         </w:rPr>
         <w:t>magicoon</w:t>
       </w:r>
@@ -3758,16 +3598,53 @@
           <w:iCs/>
           <w:sz w:val="24"/>
           <w:szCs w:val="24"/>
-          <w:lang w:val="en-US"/>
-        </w:rPr>
-        <w:t xml:space="preserve"> - Modern icons library</w:t>
-      </w:r>
+          <w:lang w:val="nl-BE"/>
+        </w:rPr>
+        <w:t xml:space="preserve"> - Modern </w:t>
+      </w:r>
+      <w:proofErr w:type="spellStart"/>
+      <w:r>
+        <w:rPr>
+          <w:rFonts w:asciiTheme="minorHAnsi" w:eastAsia="Times New Roman" w:hAnsiTheme="minorHAnsi" w:cstheme="minorHAnsi"/>
+          <w:i/>
+          <w:iCs/>
+          <w:sz w:val="24"/>
+          <w:szCs w:val="24"/>
+          <w:lang w:val="nl-BE"/>
+        </w:rPr>
+        <w:t>icons</w:t>
+      </w:r>
+      <w:proofErr w:type="spellEnd"/>
+      <w:r>
+        <w:rPr>
+          <w:rFonts w:asciiTheme="minorHAnsi" w:eastAsia="Times New Roman" w:hAnsiTheme="minorHAnsi" w:cstheme="minorHAnsi"/>
+          <w:i/>
+          <w:iCs/>
+          <w:sz w:val="24"/>
+          <w:szCs w:val="24"/>
+          <w:lang w:val="nl-BE"/>
+        </w:rPr>
+        <w:t xml:space="preserve"> </w:t>
+      </w:r>
+      <w:proofErr w:type="spellStart"/>
+      <w:r>
+        <w:rPr>
+          <w:rFonts w:asciiTheme="minorHAnsi" w:eastAsia="Times New Roman" w:hAnsiTheme="minorHAnsi" w:cstheme="minorHAnsi"/>
+          <w:i/>
+          <w:iCs/>
+          <w:sz w:val="24"/>
+          <w:szCs w:val="24"/>
+          <w:lang w:val="nl-BE"/>
+        </w:rPr>
+        <w:t>library</w:t>
+      </w:r>
+      <w:proofErr w:type="spellEnd"/>
       <w:r>
         <w:rPr>
           <w:rFonts w:asciiTheme="minorHAnsi" w:eastAsia="Times New Roman" w:hAnsiTheme="minorHAnsi" w:cstheme="minorHAnsi"/>
           <w:sz w:val="24"/>
           <w:szCs w:val="24"/>
-          <w:lang w:val="en-US"/>
+          <w:lang w:val="nl-BE"/>
         </w:rPr>
         <w:t>. (</w:t>
       </w:r>
@@ -3777,9 +3654,9 @@
           <w:rFonts w:asciiTheme="minorHAnsi" w:eastAsia="Times New Roman" w:hAnsiTheme="minorHAnsi" w:cstheme="minorHAnsi"/>
           <w:sz w:val="24"/>
           <w:szCs w:val="24"/>
-          <w:lang w:val="en-US"/>
-        </w:rPr>
-        <w:t>z.d</w:t>
+          <w:lang w:val="nl-BE"/>
+        </w:rPr>
+        <w:t>z.d.</w:t>
       </w:r>
       <w:proofErr w:type="spellEnd"/>
       <w:r>
@@ -3787,10 +3664,11 @@
           <w:rFonts w:asciiTheme="minorHAnsi" w:eastAsia="Times New Roman" w:hAnsiTheme="minorHAnsi" w:cstheme="minorHAnsi"/>
           <w:sz w:val="24"/>
           <w:szCs w:val="24"/>
-          <w:lang w:val="en-US"/>
-        </w:rPr>
-        <w:t xml:space="preserve">.). Figma. </w:t>
-      </w:r>
+          <w:lang w:val="nl-BE"/>
+        </w:rPr>
+        <w:t xml:space="preserve">). </w:t>
+      </w:r>
+      <w:proofErr w:type="spellStart"/>
       <w:r>
         <w:rPr>
           <w:rFonts w:asciiTheme="minorHAnsi" w:eastAsia="Times New Roman" w:hAnsiTheme="minorHAnsi" w:cstheme="minorHAnsi"/>
@@ -3798,9 +3676,28 @@
           <w:szCs w:val="24"/>
           <w:lang w:val="nl-BE"/>
         </w:rPr>
+        <w:t>Figma</w:t>
+      </w:r>
+      <w:proofErr w:type="spellEnd"/>
+      <w:r>
+        <w:rPr>
+          <w:rFonts w:asciiTheme="minorHAnsi" w:eastAsia="Times New Roman" w:hAnsiTheme="minorHAnsi" w:cstheme="minorHAnsi"/>
+          <w:sz w:val="24"/>
+          <w:szCs w:val="24"/>
+          <w:lang w:val="nl-BE"/>
+        </w:rPr>
+        <w:t xml:space="preserve">. </w:t>
+      </w:r>
+      <w:r>
+        <w:rPr>
+          <w:rFonts w:asciiTheme="minorHAnsi" w:eastAsia="Times New Roman" w:hAnsiTheme="minorHAnsi" w:cstheme="minorHAnsi"/>
+          <w:sz w:val="24"/>
+          <w:szCs w:val="24"/>
+          <w:lang w:val="nl-BE"/>
+        </w:rPr>
         <w:t xml:space="preserve">Geraadpleegd op 19 mei 2022, van </w:t>
       </w:r>
-      <w:hyperlink r:id="rId20" w:history="1">
+      <w:hyperlink r:id="rId21" w:history="1">
         <w:r>
           <w:rPr>
             <w:rStyle w:val="Hyperlink"/>
@@ -3916,7 +3813,7 @@
         </w:rPr>
         <w:t xml:space="preserve">. Google Fonts. Geraadpleegd op 23 mei 2022, van </w:t>
       </w:r>
-      <w:hyperlink r:id="rId21" w:history="1">
+      <w:hyperlink r:id="rId22" w:history="1">
         <w:r>
           <w:rPr>
             <w:rStyle w:val="Hyperlink"/>
@@ -3958,10 +3855,10 @@
       </w:pPr>
     </w:p>
     <w:sectPr>
-      <w:headerReference w:type="even" r:id="rId22"/>
-      <w:headerReference w:type="default" r:id="rId23"/>
-      <w:footerReference w:type="default" r:id="rId24"/>
-      <w:headerReference w:type="first" r:id="rId25"/>
+      <w:headerReference w:type="even" r:id="rId23"/>
+      <w:headerReference w:type="default" r:id="rId24"/>
+      <w:footerReference w:type="default" r:id="rId25"/>
+      <w:headerReference w:type="first" r:id="rId26"/>
       <w:pgSz w:w="11900" w:h="16840"/>
       <w:pgMar w:top="1418" w:right="1701" w:bottom="1701" w:left="1701" w:header="709" w:footer="850" w:gutter="0"/>
       <w:cols w:space="708"/>
@@ -7127,28 +7024,28 @@
 </file>
 
 <file path=customXml/item1.xml><?xml version="1.0" encoding="utf-8"?>
-<b:Sources xmlns:b="http://schemas.openxmlformats.org/officeDocument/2006/bibliography" xmlns="http://schemas.openxmlformats.org/officeDocument/2006/bibliography" SelectedStyle="\APASixthEditionOfficeOnline.xsl" StyleName="APA" Version="6"/>
-</file>
-
-<file path=customXml/item2.xml><?xml version="1.0" encoding="utf-8"?>
 <go:gDocsCustomXmlDataStorage xmlns:go="http://customooxmlschemas.google.com/" xmlns:r="http://schemas.openxmlformats.org/officeDocument/2006/relationships">
   <go:docsCustomData xmlns:go="http://customooxmlschemas.google.com/" roundtripDataSignature="AMtx7mhcIYgG0n0oDt+MqhhaJvVNR79abA==">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</go:docsCustomData>
 </go:gDocsCustomXmlDataStorage>
 </file>
 
-<file path=customXml/itemProps1.xml><?xml version="1.0" encoding="utf-8"?>
-<ds:datastoreItem xmlns:ds="http://schemas.openxmlformats.org/officeDocument/2006/customXml" ds:itemID="{9EEDE672-076F-47C4-9D3F-50F8238EBA73}">
-  <ds:schemaRefs>
-    <ds:schemaRef ds:uri="http://schemas.openxmlformats.org/officeDocument/2006/bibliography"/>
-  </ds:schemaRefs>
-</ds:datastoreItem>
+<file path=customXml/item2.xml><?xml version="1.0" encoding="utf-8"?>
+<b:Sources xmlns:b="http://schemas.openxmlformats.org/officeDocument/2006/bibliography" xmlns="http://schemas.openxmlformats.org/officeDocument/2006/bibliography" SelectedStyle="\APASixthEditionOfficeOnline.xsl" StyleName="APA" Version="6"/>
 </file>
 
-<file path=customXml/itemProps2.xml><?xml version="1.0" encoding="utf-8"?>
+<file path=customXml/itemProps1.xml><?xml version="1.0" encoding="utf-8"?>
 <ds:datastoreItem xmlns:ds="http://schemas.openxmlformats.org/officeDocument/2006/customXml" ds:itemID="{11111111-1234-1234-1234-123412341234}">
   <ds:schemaRefs>
     <ds:schemaRef ds:uri="http://customooxmlschemas.google.com/"/>
     <ds:schemaRef ds:uri="http://schemas.openxmlformats.org/officeDocument/2006/relationships"/>
   </ds:schemaRefs>
 </ds:datastoreItem>
+</file>
+
+<file path=customXml/itemProps2.xml><?xml version="1.0" encoding="utf-8"?>
+<ds:datastoreItem xmlns:ds="http://schemas.openxmlformats.org/officeDocument/2006/customXml" ds:itemID="{9EEDE672-076F-47C4-9D3F-50F8238EBA73}">
+  <ds:schemaRefs>
+    <ds:schemaRef ds:uri="http://schemas.openxmlformats.org/officeDocument/2006/bibliography"/>
+  </ds:schemaRefs>
+</ds:datastoreItem>
 </file>
</xml_diff>